<commit_message>
Creado examen 01 Node.js
</commit_message>
<xml_diff>
--- a/SDI - Node.js - Examen 01.docx
+++ b/SDI - Node.js - Examen 01.docx
@@ -8,7 +8,10 @@
         <w:jc w:val="center"/>
       </w:pPr>
       <w:r>
-        <w:t>Spring – Examen 01</w:t>
+        <w:t>Node.js</w:t>
+      </w:r>
+      <w:r>
+        <w:t xml:space="preserve"> – Examen 01</w:t>
       </w:r>
     </w:p>
     <w:p>
@@ -25,34 +28,7 @@
         </w:numPr>
       </w:pPr>
       <w:r>
-        <w:t xml:space="preserve">Permitir a todos los usuarios de la aplicación tener </w:t>
-      </w:r>
-      <w:r>
-        <w:rPr>
-          <w:b/>
-          <w:u w:val="single"/>
-        </w:rPr>
-        <w:t>únicamente un amigo</w:t>
-      </w:r>
-      <w:r>
-        <w:t xml:space="preserve"> dentro de esta. </w:t>
-      </w:r>
-    </w:p>
-    <w:p>
-      <w:pPr>
-        <w:pStyle w:val="Prrafodelista"/>
-        <w:numPr>
-          <w:ilvl w:val="1"/>
-          <w:numId w:val="3"/>
-        </w:numPr>
-      </w:pPr>
-      <w:r>
-        <w:t xml:space="preserve">En caso de tener ya un amigo, en la vista donde se muestran los usuarios para </w:t>
-      </w:r>
-      <w:bookmarkStart w:id="0" w:name="_GoBack"/>
-      <w:bookmarkEnd w:id="0"/>
-      <w:r>
-        <w:t>mandarles petición de amistad debería mostrar de manera similar a la siguiente imagen.</w:t>
+        <w:t>En node.js, añadir el campo “ciudad” cuando un usuario se registre en la aplicación y que esta se muestre a la hora de listar todos los usuarios.</w:t>
       </w:r>
     </w:p>
     <w:p>
@@ -61,10 +37,10 @@
           <w:noProof/>
         </w:rPr>
         <w:drawing>
-          <wp:inline distT="0" distB="0" distL="0" distR="0" wp14:anchorId="2FD661DF" wp14:editId="6509B69E">
-            <wp:extent cx="5400040" cy="2136140"/>
+          <wp:inline distT="0" distB="0" distL="0" distR="0" wp14:anchorId="63E25A8B" wp14:editId="5DFD849D">
+            <wp:extent cx="5400040" cy="1581150"/>
             <wp:effectExtent l="0" t="0" r="0" b="0"/>
-            <wp:docPr id="3" name="Imagen 3"/>
+            <wp:docPr id="2" name="Imagen 2"/>
             <wp:cNvGraphicFramePr>
               <a:graphicFrameLocks xmlns:a="http://schemas.openxmlformats.org/drawingml/2006/main" noChangeAspect="1"/>
             </wp:cNvGraphicFramePr>
@@ -84,7 +60,7 @@
                   <pic:spPr>
                     <a:xfrm>
                       <a:off x="0" y="0"/>
-                      <a:ext cx="5400040" cy="2136140"/>
+                      <a:ext cx="5400040" cy="1581150"/>
                     </a:xfrm>
                     <a:prstGeom prst="rect">
                       <a:avLst/>
@@ -97,6 +73,63 @@
         </w:drawing>
       </w:r>
     </w:p>
+    <w:p>
+      <w:pPr>
+        <w:pStyle w:val="Prrafodelista"/>
+        <w:numPr>
+          <w:ilvl w:val="0"/>
+          <w:numId w:val="3"/>
+        </w:numPr>
+      </w:pPr>
+      <w:r>
+        <w:t>En jQuery, mostrar el número total de amigos que tiene el usuario.</w:t>
+      </w:r>
+    </w:p>
+    <w:p>
+      <w:r>
+        <w:rPr>
+          <w:noProof/>
+        </w:rPr>
+        <w:drawing>
+          <wp:inline distT="0" distB="0" distL="0" distR="0" wp14:anchorId="438AB383" wp14:editId="07547CB6">
+            <wp:extent cx="5400040" cy="1092200"/>
+            <wp:effectExtent l="0" t="0" r="0" b="0"/>
+            <wp:docPr id="4" name="Imagen 4"/>
+            <wp:cNvGraphicFramePr>
+              <a:graphicFrameLocks xmlns:a="http://schemas.openxmlformats.org/drawingml/2006/main" noChangeAspect="1"/>
+            </wp:cNvGraphicFramePr>
+            <a:graphic xmlns:a="http://schemas.openxmlformats.org/drawingml/2006/main">
+              <a:graphicData uri="http://schemas.openxmlformats.org/drawingml/2006/picture">
+                <pic:pic xmlns:pic="http://schemas.openxmlformats.org/drawingml/2006/picture">
+                  <pic:nvPicPr>
+                    <pic:cNvPr id="1" name=""/>
+                    <pic:cNvPicPr/>
+                  </pic:nvPicPr>
+                  <pic:blipFill>
+                    <a:blip r:embed="rId9"/>
+                    <a:stretch>
+                      <a:fillRect/>
+                    </a:stretch>
+                  </pic:blipFill>
+                  <pic:spPr>
+                    <a:xfrm>
+                      <a:off x="0" y="0"/>
+                      <a:ext cx="5400040" cy="1092200"/>
+                    </a:xfrm>
+                    <a:prstGeom prst="rect">
+                      <a:avLst/>
+                    </a:prstGeom>
+                  </pic:spPr>
+                </pic:pic>
+              </a:graphicData>
+            </a:graphic>
+          </wp:inline>
+        </w:drawing>
+      </w:r>
+      <w:bookmarkStart w:id="0" w:name="_GoBack"/>
+      <w:bookmarkEnd w:id="0"/>
+    </w:p>
+    <w:p/>
     <w:p/>
     <w:p/>
     <w:p/>
@@ -107,7 +140,7 @@
       </w:pPr>
     </w:p>
     <w:sectPr>
-      <w:headerReference w:type="default" r:id="rId9"/>
+      <w:headerReference w:type="default" r:id="rId10"/>
       <w:pgSz w:w="11906" w:h="16838"/>
       <w:pgMar w:top="1417" w:right="1701" w:bottom="1417" w:left="1701" w:header="708" w:footer="708" w:gutter="0"/>
       <w:cols w:space="708"/>
@@ -1398,7 +1431,7 @@
 </file>
 
 <file path=customXml/itemProps1.xml><?xml version="1.0" encoding="utf-8"?>
-<ds:datastoreItem xmlns:ds="http://schemas.openxmlformats.org/officeDocument/2006/customXml" ds:itemID="{E8D53F71-65E9-47B7-9F0D-6A502BF163EC}">
+<ds:datastoreItem xmlns:ds="http://schemas.openxmlformats.org/officeDocument/2006/customXml" ds:itemID="{FCA15A33-3AC9-44AE-BBAB-90A67AD4A8F2}">
   <ds:schemaRefs>
     <ds:schemaRef ds:uri="http://schemas.openxmlformats.org/officeDocument/2006/bibliography"/>
   </ds:schemaRefs>

</xml_diff>